<commit_message>
write up answer (2)
</commit_message>
<xml_diff>
--- a/Google Solution Answer.docx
+++ b/Google Solution Answer.docx
@@ -432,57 +432,97 @@
         </w:rPr>
         <w:t xml:space="preserve"> government agencies can partner with Parrot.ai to create an interactive form that helps overcome literacy barrier. </w:t>
       </w:r>
-    </w:p>
-    <w:p>
-      <w:pPr>
-        <w:rPr>
-          <w:rFonts w:asciiTheme="majorHAnsi" w:hAnsiTheme="majorHAnsi" w:cstheme="majorHAnsi"/>
-        </w:rPr>
-      </w:pPr>
-    </w:p>
-    <w:p>
-      <w:pPr>
-        <w:rPr>
-          <w:rFonts w:asciiTheme="majorHAnsi" w:hAnsiTheme="majorHAnsi" w:cstheme="majorHAnsi"/>
-        </w:rPr>
-      </w:pPr>
-      <w:r>
-        <w:rPr>
-          <w:rFonts w:asciiTheme="majorHAnsi" w:hAnsiTheme="majorHAnsi" w:cstheme="majorHAnsi"/>
-        </w:rPr>
-        <w:t xml:space="preserve">They can’t not only because it’s a difficult task but the demand and supply </w:t>
-      </w:r>
-      <w:r>
-        <w:rPr>
-          <w:rFonts w:asciiTheme="majorHAnsi" w:hAnsiTheme="majorHAnsi" w:cstheme="majorHAnsi"/>
-        </w:rPr>
-        <w:t>does not</w:t>
-      </w:r>
-      <w:r>
-        <w:rPr>
-          <w:rFonts w:asciiTheme="majorHAnsi" w:hAnsiTheme="majorHAnsi" w:cstheme="majorHAnsi"/>
-        </w:rPr>
-        <w:t xml:space="preserve"> match -&gt;lots of ppl need help while there’re only a few who work in this area </w:t>
-      </w:r>
-    </w:p>
-    <w:p>
-      <w:pPr>
-        <w:rPr>
-          <w:rFonts w:asciiTheme="majorHAnsi" w:hAnsiTheme="majorHAnsi" w:cstheme="majorHAnsi"/>
-        </w:rPr>
-      </w:pPr>
-    </w:p>
-    <w:p>
-      <w:pPr>
-        <w:rPr>
-          <w:rFonts w:asciiTheme="majorHAnsi" w:hAnsiTheme="majorHAnsi" w:cstheme="majorHAnsi"/>
-        </w:rPr>
-      </w:pPr>
-      <w:r>
-        <w:rPr>
-          <w:rFonts w:asciiTheme="majorHAnsi" w:hAnsiTheme="majorHAnsi" w:cstheme="majorHAnsi"/>
-        </w:rPr>
-        <w:t xml:space="preserve">With our web application, 22% of adults in the US who </w:t>
+      <w:r>
+        <w:rPr>
+          <w:rFonts w:asciiTheme="majorHAnsi" w:hAnsiTheme="majorHAnsi" w:cstheme="majorHAnsi"/>
+        </w:rPr>
+        <w:t>Literacy is not the only factor that limits the access</w:t>
+      </w:r>
+      <w:r>
+        <w:rPr>
+          <w:rFonts w:asciiTheme="majorHAnsi" w:hAnsiTheme="majorHAnsi" w:cstheme="majorHAnsi"/>
+        </w:rPr>
+        <w:t>,</w:t>
+      </w:r>
+      <w:r>
+        <w:rPr>
+          <w:rFonts w:asciiTheme="majorHAnsi" w:hAnsiTheme="majorHAnsi" w:cstheme="majorHAnsi"/>
+        </w:rPr>
+        <w:t xml:space="preserve"> but </w:t>
+      </w:r>
+      <w:r>
+        <w:rPr>
+          <w:rFonts w:asciiTheme="majorHAnsi" w:hAnsiTheme="majorHAnsi" w:cstheme="majorHAnsi"/>
+        </w:rPr>
+        <w:t xml:space="preserve">usually </w:t>
+      </w:r>
+      <w:r>
+        <w:rPr>
+          <w:rFonts w:asciiTheme="majorHAnsi" w:hAnsiTheme="majorHAnsi" w:cstheme="majorHAnsi"/>
+        </w:rPr>
+        <w:t xml:space="preserve">also the disproportionate numbers of agency workers and people who need help. </w:t>
+      </w:r>
+    </w:p>
+    <w:p>
+      <w:pPr>
+        <w:rPr>
+          <w:rFonts w:asciiTheme="majorHAnsi" w:hAnsiTheme="majorHAnsi" w:cstheme="majorHAnsi"/>
+        </w:rPr>
+      </w:pPr>
+    </w:p>
+    <w:p>
+      <w:pPr>
+        <w:rPr>
+          <w:rFonts w:asciiTheme="majorHAnsi" w:hAnsiTheme="majorHAnsi" w:cstheme="majorHAnsi"/>
+        </w:rPr>
+      </w:pPr>
+      <w:r>
+        <w:rPr>
+          <w:rFonts w:asciiTheme="majorHAnsi" w:hAnsiTheme="majorHAnsi" w:cstheme="majorHAnsi"/>
+        </w:rPr>
+        <w:t>Our</w:t>
+      </w:r>
+      <w:r>
+        <w:rPr>
+          <w:rFonts w:asciiTheme="majorHAnsi" w:hAnsiTheme="majorHAnsi" w:cstheme="majorHAnsi"/>
+        </w:rPr>
+        <w:t xml:space="preserve"> web application</w:t>
+      </w:r>
+      <w:r>
+        <w:rPr>
+          <w:rFonts w:asciiTheme="majorHAnsi" w:hAnsiTheme="majorHAnsi" w:cstheme="majorHAnsi"/>
+        </w:rPr>
+        <w:t xml:space="preserve"> will free up some responsibilities of agencies</w:t>
+      </w:r>
+      <w:r>
+        <w:rPr>
+          <w:rFonts w:asciiTheme="majorHAnsi" w:hAnsiTheme="majorHAnsi" w:cstheme="majorHAnsi"/>
+        </w:rPr>
+        <w:t>,</w:t>
+      </w:r>
+      <w:r>
+        <w:rPr>
+          <w:rFonts w:asciiTheme="majorHAnsi" w:hAnsiTheme="majorHAnsi" w:cstheme="majorHAnsi"/>
+        </w:rPr>
+        <w:t xml:space="preserve"> allowing them to perform their task</w:t>
+      </w:r>
+      <w:r>
+        <w:rPr>
+          <w:rFonts w:asciiTheme="majorHAnsi" w:hAnsiTheme="majorHAnsi" w:cstheme="majorHAnsi"/>
+        </w:rPr>
+        <w:t>s</w:t>
+      </w:r>
+      <w:r>
+        <w:rPr>
+          <w:rFonts w:asciiTheme="majorHAnsi" w:hAnsiTheme="majorHAnsi" w:cstheme="majorHAnsi"/>
+        </w:rPr>
+        <w:t xml:space="preserve"> more efficiently and effectively, and </w:t>
+      </w:r>
+      <w:r>
+        <w:rPr>
+          <w:rFonts w:asciiTheme="majorHAnsi" w:hAnsiTheme="majorHAnsi" w:cstheme="majorHAnsi"/>
+        </w:rPr>
+        <w:t xml:space="preserve">22% of adults in the US who </w:t>
       </w:r>
       <w:r>
         <w:rPr>
@@ -494,19 +534,31 @@
         <w:rPr>
           <w:rFonts w:asciiTheme="majorHAnsi" w:hAnsiTheme="majorHAnsi" w:cstheme="majorHAnsi"/>
         </w:rPr>
-        <w:t xml:space="preserve">perform below basic literacy level, according to </w:t>
-      </w:r>
-      <w:r>
-        <w:rPr>
-          <w:rFonts w:asciiTheme="majorHAnsi" w:hAnsiTheme="majorHAnsi" w:cstheme="majorHAnsi"/>
-        </w:rPr>
-        <w:t>the National Center for Education Statistics</w:t>
-      </w:r>
-      <w:r>
-        <w:rPr>
-          <w:rFonts w:asciiTheme="majorHAnsi" w:hAnsiTheme="majorHAnsi" w:cstheme="majorHAnsi"/>
-        </w:rPr>
-        <w:t xml:space="preserve">, will </w:t>
+        <w:t>perform below basic literacy level</w:t>
+      </w:r>
+      <w:r>
+        <w:rPr>
+          <w:rFonts w:asciiTheme="majorHAnsi" w:hAnsiTheme="majorHAnsi" w:cstheme="majorHAnsi"/>
+        </w:rPr>
+        <w:t xml:space="preserve"> (</w:t>
+      </w:r>
+      <w:r>
+        <w:rPr>
+          <w:rFonts w:asciiTheme="majorHAnsi" w:hAnsiTheme="majorHAnsi" w:cstheme="majorHAnsi"/>
+        </w:rPr>
+        <w:t>National Center for Education Statistics</w:t>
+      </w:r>
+      <w:r>
+        <w:rPr>
+          <w:rFonts w:asciiTheme="majorHAnsi" w:hAnsiTheme="majorHAnsi" w:cstheme="majorHAnsi"/>
+        </w:rPr>
+        <w:t>, 2017)</w:t>
+      </w:r>
+      <w:r>
+        <w:rPr>
+          <w:rFonts w:asciiTheme="majorHAnsi" w:hAnsiTheme="majorHAnsi" w:cstheme="majorHAnsi"/>
+        </w:rPr>
+        <w:t xml:space="preserve"> will </w:t>
       </w:r>
       <w:r>
         <w:rPr>
@@ -518,13 +570,43 @@
         <w:rPr>
           <w:rFonts w:asciiTheme="majorHAnsi" w:hAnsiTheme="majorHAnsi" w:cstheme="majorHAnsi"/>
         </w:rPr>
-        <w:t xml:space="preserve">gain a better access to social services and public welfare. </w:t>
-      </w:r>
-      <w:r>
-        <w:rPr>
-          <w:rFonts w:asciiTheme="majorHAnsi" w:hAnsiTheme="majorHAnsi" w:cstheme="majorHAnsi"/>
-        </w:rPr>
-        <w:t xml:space="preserve">As the literacy barrier is eliminated, it will also encourage them to participate in civic engagement and provide an easier path for informational request or assistance seeking, </w:t>
+        <w:t xml:space="preserve">gain </w:t>
+      </w:r>
+      <w:r>
+        <w:rPr>
+          <w:rFonts w:asciiTheme="majorHAnsi" w:hAnsiTheme="majorHAnsi" w:cstheme="majorHAnsi"/>
+        </w:rPr>
+        <w:t>a better</w:t>
+      </w:r>
+      <w:r>
+        <w:rPr>
+          <w:rFonts w:asciiTheme="majorHAnsi" w:hAnsiTheme="majorHAnsi" w:cstheme="majorHAnsi"/>
+        </w:rPr>
+        <w:t xml:space="preserve"> access to social services and public welfare. </w:t>
+      </w:r>
+      <w:r>
+        <w:rPr>
+          <w:rFonts w:asciiTheme="majorHAnsi" w:hAnsiTheme="majorHAnsi" w:cstheme="majorHAnsi"/>
+        </w:rPr>
+        <w:t xml:space="preserve">As the literacy barrier is eliminated, it will also encourage </w:t>
+      </w:r>
+      <w:r>
+        <w:rPr>
+          <w:rFonts w:asciiTheme="majorHAnsi" w:hAnsiTheme="majorHAnsi" w:cstheme="majorHAnsi"/>
+        </w:rPr>
+        <w:t xml:space="preserve">more participation in civic engagement, informational request, and assistance seeking, which can help people with literacy difficulty to accomplish more advanced tasks and </w:t>
+      </w:r>
+      <w:r>
+        <w:rPr>
+          <w:rFonts w:asciiTheme="majorHAnsi" w:hAnsiTheme="majorHAnsi" w:cstheme="majorHAnsi"/>
+        </w:rPr>
+        <w:t>achieve a better quality of life</w:t>
+      </w:r>
+      <w:r>
+        <w:rPr>
+          <w:rFonts w:asciiTheme="majorHAnsi" w:hAnsiTheme="majorHAnsi" w:cstheme="majorHAnsi"/>
+        </w:rPr>
+        <w:t>.</w:t>
       </w:r>
     </w:p>
     <w:p>
@@ -545,69 +627,20 @@
           <w:rFonts w:asciiTheme="majorHAnsi" w:hAnsiTheme="majorHAnsi" w:cstheme="majorHAnsi"/>
         </w:rPr>
         <w:lastRenderedPageBreak/>
-        <w:t xml:space="preserve">These can be a </w:t>
-      </w:r>
-      <w:proofErr w:type="gramStart"/>
-      <w:r>
-        <w:rPr>
-          <w:rFonts w:asciiTheme="majorHAnsi" w:hAnsiTheme="majorHAnsi" w:cstheme="majorHAnsi"/>
-        </w:rPr>
-        <w:t>key activities</w:t>
-      </w:r>
-      <w:proofErr w:type="gramEnd"/>
-      <w:r>
-        <w:rPr>
-          <w:rFonts w:asciiTheme="majorHAnsi" w:hAnsiTheme="majorHAnsi" w:cstheme="majorHAnsi"/>
-        </w:rPr>
-        <w:t xml:space="preserve"> for people to which may allow them to accomplish more advanced tasks and achieve a better quality of life.</w:t>
-      </w:r>
-    </w:p>
-    <w:p>
-      <w:pPr>
-        <w:rPr>
-          <w:rFonts w:asciiTheme="majorHAnsi" w:hAnsiTheme="majorHAnsi" w:cstheme="majorHAnsi"/>
-        </w:rPr>
-      </w:pPr>
-      <w:r>
-        <w:rPr>
-          <w:rFonts w:asciiTheme="majorHAnsi" w:hAnsiTheme="majorHAnsi" w:cstheme="majorHAnsi"/>
-        </w:rPr>
-        <w:t>And we can create an infrastructure that foster an inclusive community and growth without leaving any group of population behind</w:t>
-      </w:r>
-    </w:p>
-    <w:p>
-      <w:pPr>
-        <w:rPr>
-          <w:rFonts w:asciiTheme="majorHAnsi" w:hAnsiTheme="majorHAnsi" w:cstheme="majorHAnsi"/>
-        </w:rPr>
-      </w:pPr>
-      <w:r>
-        <w:rPr>
-          <w:rFonts w:asciiTheme="majorHAnsi" w:hAnsiTheme="majorHAnsi" w:cstheme="majorHAnsi"/>
-        </w:rPr>
-        <w:t>And service workers to be more efficient and effective in providing services to more ppl</w:t>
-      </w:r>
-    </w:p>
-    <w:p>
-      <w:pPr>
-        <w:rPr>
-          <w:rFonts w:asciiTheme="majorHAnsi" w:hAnsiTheme="majorHAnsi" w:cstheme="majorHAnsi"/>
-        </w:rPr>
-      </w:pPr>
-    </w:p>
-    <w:p>
-      <w:pPr>
-        <w:rPr>
-          <w:rFonts w:asciiTheme="majorHAnsi" w:hAnsiTheme="majorHAnsi" w:cstheme="majorHAnsi"/>
-        </w:rPr>
-      </w:pPr>
-    </w:p>
-    <w:p>
-      <w:pPr>
-        <w:rPr>
-          <w:rFonts w:asciiTheme="majorHAnsi" w:hAnsiTheme="majorHAnsi" w:cstheme="majorHAnsi"/>
-        </w:rPr>
-      </w:pPr>
+        <w:t xml:space="preserve">With Parrot.ai, the city will have tool to reduce inequality and establish </w:t>
+      </w:r>
+      <w:r>
+        <w:rPr>
+          <w:rFonts w:asciiTheme="majorHAnsi" w:hAnsiTheme="majorHAnsi" w:cstheme="majorHAnsi"/>
+        </w:rPr>
+        <w:t>an infrastructure that foster an inclusive community and growth without leaving any group of population behind</w:t>
+      </w:r>
+      <w:r>
+        <w:rPr>
+          <w:rFonts w:asciiTheme="majorHAnsi" w:hAnsiTheme="majorHAnsi" w:cstheme="majorHAnsi"/>
+        </w:rPr>
+        <w:t>.</w:t>
+      </w:r>
     </w:p>
     <w:p>
       <w:pPr>
@@ -951,7 +984,6 @@
           <w:b/>
           <w:bCs/>
         </w:rPr>
-        <w:lastRenderedPageBreak/>
         <w:t>Question 8</w:t>
       </w:r>
     </w:p>

</xml_diff>

<commit_message>
write up answer (3)
</commit_message>
<xml_diff>
--- a/Google Solution Answer.docx
+++ b/Google Solution Answer.docx
@@ -700,26 +700,77 @@
       <w:pPr>
         <w:rPr>
           <w:rFonts w:asciiTheme="majorHAnsi" w:hAnsiTheme="majorHAnsi" w:cs="Browallia New"/>
-        </w:rPr>
-      </w:pPr>
-      <w:r>
-        <w:rPr>
-          <w:rFonts w:asciiTheme="majorHAnsi" w:hAnsiTheme="majorHAnsi" w:cstheme="majorHAnsi"/>
-        </w:rPr>
-        <w:t>In the future, we would like to expand the scope of our service from government services to other services as well to serve a more personal use such as financial activities or relocation. In terms of technical feature, adding a translations feature can also add numerous values. This will allow our product to reach</w:t>
-      </w:r>
-      <w:r>
-        <w:rPr>
-          <w:rFonts w:asciiTheme="majorHAnsi" w:hAnsiTheme="majorHAnsi" w:cs="Browallia New" w:hint="cs"/>
-          <w:cs/>
+          <w:szCs w:val="30"/>
+        </w:rPr>
+      </w:pPr>
+      <w:r>
+        <w:rPr>
+          <w:rFonts w:asciiTheme="majorHAnsi" w:hAnsiTheme="majorHAnsi" w:cs="Browallia New"/>
+          <w:szCs w:val="30"/>
+        </w:rPr>
+        <w:t xml:space="preserve">There are several activities that make it more difficult for people with literacy problem to connect and engage with their community. In the next step, we </w:t>
+      </w:r>
+      <w:r>
+        <w:rPr>
+          <w:rFonts w:asciiTheme="majorHAnsi" w:hAnsiTheme="majorHAnsi" w:cstheme="majorHAnsi"/>
+        </w:rPr>
+        <w:t xml:space="preserve">would like to expand the scope of our service </w:t>
+      </w:r>
+      <w:r>
+        <w:rPr>
+          <w:rFonts w:asciiTheme="majorHAnsi" w:hAnsiTheme="majorHAnsi" w:cstheme="majorHAnsi"/>
+        </w:rPr>
+        <w:t xml:space="preserve">so that it can serve more personal purpose such as financial activities, job application, or continuing education. </w:t>
+      </w:r>
+      <w:r>
+        <w:rPr>
+          <w:rFonts w:asciiTheme="majorHAnsi" w:hAnsiTheme="majorHAnsi" w:cstheme="majorHAnsi"/>
         </w:rPr>
         <w:t xml:space="preserve"> </w:t>
       </w:r>
-      <w:r>
-        <w:rPr>
-          <w:rFonts w:asciiTheme="majorHAnsi" w:hAnsiTheme="majorHAnsi" w:cs="Browallia New"/>
-        </w:rPr>
-        <w:t xml:space="preserve">other demographics such as immigrants or refugees who might not be familiar with new language. </w:t>
+    </w:p>
+    <w:p>
+      <w:pPr>
+        <w:rPr>
+          <w:rFonts w:asciiTheme="majorHAnsi" w:hAnsiTheme="majorHAnsi" w:cstheme="majorHAnsi"/>
+        </w:rPr>
+      </w:pPr>
+    </w:p>
+    <w:p>
+      <w:pPr>
+        <w:rPr>
+          <w:rFonts w:asciiTheme="majorHAnsi" w:hAnsiTheme="majorHAnsi" w:cstheme="majorHAnsi"/>
+        </w:rPr>
+      </w:pPr>
+      <w:r>
+        <w:rPr>
+          <w:rFonts w:asciiTheme="majorHAnsi" w:hAnsiTheme="majorHAnsi" w:cstheme="majorHAnsi"/>
+        </w:rPr>
+        <w:t xml:space="preserve">Sine the United States is not the only country with prevalent literacy problem, we see that making Parrot.ai </w:t>
+      </w:r>
+      <w:r>
+        <w:rPr>
+          <w:rFonts w:asciiTheme="majorHAnsi" w:hAnsiTheme="majorHAnsi" w:cstheme="majorHAnsi"/>
+        </w:rPr>
+        <w:t>available in other language</w:t>
+      </w:r>
+      <w:r>
+        <w:rPr>
+          <w:rFonts w:asciiTheme="majorHAnsi" w:hAnsiTheme="majorHAnsi" w:cstheme="majorHAnsi"/>
+        </w:rPr>
+        <w:t xml:space="preserve"> will </w:t>
+      </w:r>
+      <w:r>
+        <w:rPr>
+          <w:rFonts w:asciiTheme="majorHAnsi" w:hAnsiTheme="majorHAnsi" w:cstheme="majorHAnsi"/>
+        </w:rPr>
+        <w:t>broaden its</w:t>
+      </w:r>
+      <w:r>
+        <w:rPr>
+          <w:rFonts w:asciiTheme="majorHAnsi" w:hAnsiTheme="majorHAnsi" w:cstheme="majorHAnsi"/>
+        </w:rPr>
+        <w:t xml:space="preserve"> impact and largely expand target audiences. Moreover, we consider adding a translation feature to accommodate new population demographics such as immigrant and refugee who might not be comfortable and familiar with new language.</w:t>
       </w:r>
     </w:p>
     <w:p>
@@ -1000,6 +1051,7 @@
           <w:spacing w:val="2"/>
           <w:shd w:val="clear" w:color="auto" w:fill="FFFFFF"/>
         </w:rPr>
+        <w:lastRenderedPageBreak/>
         <w:t>What feedback do you have for the Google products/platforms you used? Are there any features you would like to add for those technologies?</w:t>
       </w:r>
     </w:p>

</xml_diff>

<commit_message>
write up answer (4)
</commit_message>
<xml_diff>
--- a/Google Solution Answer.docx
+++ b/Google Solution Answer.docx
@@ -633,7 +633,19 @@
         <w:rPr>
           <w:rFonts w:asciiTheme="majorHAnsi" w:hAnsiTheme="majorHAnsi" w:cstheme="majorHAnsi"/>
         </w:rPr>
-        <w:t>an infrastructure that foster an inclusive community and growth without leaving any group of population behind</w:t>
+        <w:t xml:space="preserve">an </w:t>
+      </w:r>
+      <w:r>
+        <w:rPr>
+          <w:rFonts w:asciiTheme="majorHAnsi" w:hAnsiTheme="majorHAnsi" w:cstheme="majorHAnsi"/>
+        </w:rPr>
+        <w:t xml:space="preserve">inclusive </w:t>
+      </w:r>
+      <w:r>
+        <w:rPr>
+          <w:rFonts w:asciiTheme="majorHAnsi" w:hAnsiTheme="majorHAnsi" w:cstheme="majorHAnsi"/>
+        </w:rPr>
+        <w:t>infrastructure that foster community growth without leaving any group of population behind</w:t>
       </w:r>
       <w:r>
         <w:rPr>
@@ -835,6 +847,345 @@
           <w:shd w:val="clear" w:color="auto" w:fill="FFFFFF"/>
         </w:rPr>
       </w:pPr>
+      <w:r>
+        <w:rPr>
+          <w:rFonts w:asciiTheme="majorHAnsi" w:hAnsiTheme="majorHAnsi" w:cstheme="majorHAnsi"/>
+          <w:color w:val="202124"/>
+          <w:spacing w:val="2"/>
+          <w:shd w:val="clear" w:color="auto" w:fill="FFFFFF"/>
+        </w:rPr>
+        <w:t xml:space="preserve">After our team identified the challenge for people with literacy difficulty, we conducted market and target analysis to examine the </w:t>
+      </w:r>
+    </w:p>
+    <w:p>
+      <w:pPr>
+        <w:rPr>
+          <w:rFonts w:asciiTheme="majorHAnsi" w:hAnsiTheme="majorHAnsi" w:cstheme="majorHAnsi"/>
+          <w:color w:val="202124"/>
+          <w:spacing w:val="2"/>
+          <w:shd w:val="clear" w:color="auto" w:fill="FFFFFF"/>
+        </w:rPr>
+      </w:pPr>
+    </w:p>
+    <w:p>
+      <w:pPr>
+        <w:rPr>
+          <w:rFonts w:asciiTheme="majorHAnsi" w:hAnsiTheme="majorHAnsi" w:cstheme="majorHAnsi"/>
+          <w:color w:val="202124"/>
+          <w:spacing w:val="2"/>
+          <w:shd w:val="clear" w:color="auto" w:fill="FFFFFF"/>
+        </w:rPr>
+      </w:pPr>
+      <w:r>
+        <w:rPr>
+          <w:rFonts w:asciiTheme="majorHAnsi" w:hAnsiTheme="majorHAnsi" w:cstheme="majorHAnsi"/>
+          <w:color w:val="202124"/>
+          <w:spacing w:val="2"/>
+          <w:shd w:val="clear" w:color="auto" w:fill="FFFFFF"/>
+        </w:rPr>
+        <w:t xml:space="preserve">developed the solution around the target users’ needs </w:t>
+      </w:r>
+    </w:p>
+    <w:p>
+      <w:pPr>
+        <w:rPr>
+          <w:rFonts w:asciiTheme="majorHAnsi" w:hAnsiTheme="majorHAnsi" w:cstheme="majorHAnsi"/>
+          <w:color w:val="202124"/>
+          <w:spacing w:val="2"/>
+          <w:shd w:val="clear" w:color="auto" w:fill="FFFFFF"/>
+        </w:rPr>
+      </w:pPr>
+    </w:p>
+    <w:p>
+      <w:pPr>
+        <w:rPr>
+          <w:rFonts w:asciiTheme="majorHAnsi" w:hAnsiTheme="majorHAnsi" w:cstheme="majorHAnsi"/>
+          <w:color w:val="202124"/>
+          <w:spacing w:val="2"/>
+          <w:shd w:val="clear" w:color="auto" w:fill="FFFFFF"/>
+        </w:rPr>
+      </w:pPr>
+      <w:r>
+        <w:rPr>
+          <w:rFonts w:asciiTheme="majorHAnsi" w:hAnsiTheme="majorHAnsi" w:cstheme="majorHAnsi"/>
+          <w:color w:val="202124"/>
+          <w:spacing w:val="2"/>
+          <w:shd w:val="clear" w:color="auto" w:fill="FFFFFF"/>
+        </w:rPr>
+        <w:t xml:space="preserve">Step = </w:t>
+      </w:r>
+      <w:r>
+        <w:rPr>
+          <w:rFonts w:asciiTheme="majorHAnsi" w:hAnsiTheme="majorHAnsi" w:cstheme="majorHAnsi"/>
+          <w:color w:val="202124"/>
+          <w:spacing w:val="2"/>
+          <w:shd w:val="clear" w:color="auto" w:fill="FFFFFF"/>
+        </w:rPr>
+        <w:tab/>
+        <w:t xml:space="preserve">(1) </w:t>
+      </w:r>
+      <w:r>
+        <w:rPr>
+          <w:rFonts w:asciiTheme="majorHAnsi" w:hAnsiTheme="majorHAnsi" w:cstheme="majorHAnsi"/>
+          <w:color w:val="202124"/>
+          <w:spacing w:val="2"/>
+          <w:shd w:val="clear" w:color="auto" w:fill="FFFFFF"/>
+        </w:rPr>
+        <w:t>Identify the potential problem/challenge of vulnerable group and brainstorm for the solution</w:t>
+      </w:r>
+    </w:p>
+    <w:p>
+      <w:pPr>
+        <w:ind w:firstLine="720"/>
+        <w:rPr>
+          <w:rFonts w:asciiTheme="majorHAnsi" w:hAnsiTheme="majorHAnsi" w:cstheme="majorHAnsi"/>
+          <w:color w:val="202124"/>
+          <w:spacing w:val="2"/>
+          <w:shd w:val="clear" w:color="auto" w:fill="FFFFFF"/>
+        </w:rPr>
+      </w:pPr>
+      <w:r>
+        <w:rPr>
+          <w:rFonts w:asciiTheme="majorHAnsi" w:hAnsiTheme="majorHAnsi" w:cstheme="majorHAnsi"/>
+          <w:color w:val="202124"/>
+          <w:spacing w:val="2"/>
+          <w:shd w:val="clear" w:color="auto" w:fill="FFFFFF"/>
+        </w:rPr>
+        <w:t xml:space="preserve">(2) While developing our solution, </w:t>
+      </w:r>
+      <w:proofErr w:type="gramStart"/>
+      <w:r>
+        <w:rPr>
+          <w:rFonts w:asciiTheme="majorHAnsi" w:hAnsiTheme="majorHAnsi" w:cstheme="majorHAnsi"/>
+          <w:color w:val="202124"/>
+          <w:spacing w:val="2"/>
+          <w:shd w:val="clear" w:color="auto" w:fill="FFFFFF"/>
+        </w:rPr>
+        <w:t>Researching</w:t>
+      </w:r>
+      <w:proofErr w:type="gramEnd"/>
+      <w:r>
+        <w:rPr>
+          <w:rFonts w:asciiTheme="majorHAnsi" w:hAnsiTheme="majorHAnsi" w:cstheme="majorHAnsi"/>
+          <w:color w:val="202124"/>
+          <w:spacing w:val="2"/>
+          <w:shd w:val="clear" w:color="auto" w:fill="FFFFFF"/>
+        </w:rPr>
+        <w:t xml:space="preserve"> through </w:t>
+      </w:r>
+      <w:r>
+        <w:rPr>
+          <w:rFonts w:asciiTheme="majorHAnsi" w:hAnsiTheme="majorHAnsi" w:cstheme="majorHAnsi"/>
+          <w:color w:val="202124"/>
+          <w:spacing w:val="2"/>
+          <w:shd w:val="clear" w:color="auto" w:fill="FFFFFF"/>
+        </w:rPr>
+        <w:t>literature review, statistics, existing interviews conducted by other organizations to see pain point a and the possibility of the solution to make sure that it is realistic and impactful</w:t>
+      </w:r>
+      <w:r>
+        <w:rPr>
+          <w:rFonts w:asciiTheme="majorHAnsi" w:hAnsiTheme="majorHAnsi" w:cstheme="majorHAnsi"/>
+          <w:color w:val="202124"/>
+          <w:spacing w:val="2"/>
+          <w:shd w:val="clear" w:color="auto" w:fill="FFFFFF"/>
+        </w:rPr>
+        <w:t xml:space="preserve"> (See resources and existing app)</w:t>
+      </w:r>
+    </w:p>
+    <w:p>
+      <w:pPr>
+        <w:rPr>
+          <w:rFonts w:asciiTheme="majorHAnsi" w:hAnsiTheme="majorHAnsi" w:cstheme="majorHAnsi"/>
+          <w:color w:val="202124"/>
+          <w:spacing w:val="2"/>
+          <w:shd w:val="clear" w:color="auto" w:fill="FFFFFF"/>
+        </w:rPr>
+      </w:pPr>
+      <w:r>
+        <w:rPr>
+          <w:rFonts w:asciiTheme="majorHAnsi" w:hAnsiTheme="majorHAnsi" w:cstheme="majorHAnsi"/>
+          <w:color w:val="202124"/>
+          <w:spacing w:val="2"/>
+          <w:shd w:val="clear" w:color="auto" w:fill="FFFFFF"/>
+        </w:rPr>
+        <w:tab/>
+        <w:t>(</w:t>
+      </w:r>
+      <w:r>
+        <w:rPr>
+          <w:rFonts w:asciiTheme="majorHAnsi" w:hAnsiTheme="majorHAnsi" w:cstheme="majorHAnsi"/>
+          <w:color w:val="202124"/>
+          <w:spacing w:val="2"/>
+          <w:shd w:val="clear" w:color="auto" w:fill="FFFFFF"/>
+        </w:rPr>
+        <w:t>3</w:t>
+      </w:r>
+      <w:r>
+        <w:rPr>
+          <w:rFonts w:asciiTheme="majorHAnsi" w:hAnsiTheme="majorHAnsi" w:cstheme="majorHAnsi"/>
+          <w:color w:val="202124"/>
+          <w:spacing w:val="2"/>
+          <w:shd w:val="clear" w:color="auto" w:fill="FFFFFF"/>
+        </w:rPr>
+        <w:t xml:space="preserve">) </w:t>
+      </w:r>
+      <w:r>
+        <w:rPr>
+          <w:rFonts w:asciiTheme="majorHAnsi" w:hAnsiTheme="majorHAnsi" w:cstheme="majorHAnsi"/>
+          <w:color w:val="202124"/>
+          <w:spacing w:val="2"/>
+          <w:shd w:val="clear" w:color="auto" w:fill="FFFFFF"/>
+        </w:rPr>
+        <w:t xml:space="preserve">Ask </w:t>
+      </w:r>
+      <w:r>
+        <w:rPr>
+          <w:rFonts w:asciiTheme="majorHAnsi" w:hAnsiTheme="majorHAnsi" w:cstheme="majorHAnsi"/>
+          <w:color w:val="202124"/>
+          <w:spacing w:val="2"/>
+          <w:shd w:val="clear" w:color="auto" w:fill="FFFFFF"/>
+        </w:rPr>
+        <w:t>7</w:t>
+      </w:r>
+      <w:r>
+        <w:rPr>
+          <w:rFonts w:asciiTheme="majorHAnsi" w:hAnsiTheme="majorHAnsi" w:cstheme="majorHAnsi"/>
+          <w:color w:val="202124"/>
+          <w:spacing w:val="2"/>
+          <w:shd w:val="clear" w:color="auto" w:fill="FFFFFF"/>
+        </w:rPr>
+        <w:t xml:space="preserve"> people from friends and family members to use the demo web application to fill out a form requesting a driving license and ask them to provide feedback and describe their experience </w:t>
+      </w:r>
+    </w:p>
+    <w:p>
+      <w:pPr>
+        <w:rPr>
+          <w:rFonts w:asciiTheme="majorHAnsi" w:hAnsiTheme="majorHAnsi" w:cstheme="majorHAnsi"/>
+          <w:color w:val="202124"/>
+          <w:spacing w:val="2"/>
+          <w:shd w:val="clear" w:color="auto" w:fill="FFFFFF"/>
+        </w:rPr>
+      </w:pPr>
+    </w:p>
+    <w:p>
+      <w:pPr>
+        <w:rPr>
+          <w:rFonts w:asciiTheme="majorHAnsi" w:hAnsiTheme="majorHAnsi" w:cstheme="majorHAnsi"/>
+          <w:color w:val="202124"/>
+          <w:spacing w:val="2"/>
+          <w:shd w:val="clear" w:color="auto" w:fill="FFFFFF"/>
+        </w:rPr>
+      </w:pPr>
+      <w:r>
+        <w:rPr>
+          <w:rFonts w:asciiTheme="majorHAnsi" w:hAnsiTheme="majorHAnsi" w:cstheme="majorHAnsi"/>
+          <w:color w:val="202124"/>
+          <w:spacing w:val="2"/>
+          <w:shd w:val="clear" w:color="auto" w:fill="FFFFFF"/>
+        </w:rPr>
+        <w:t>The three most relevant feedbacks we received are the followings:</w:t>
+      </w:r>
+    </w:p>
+    <w:p>
+      <w:pPr>
+        <w:pStyle w:val="ListParagraph"/>
+        <w:numPr>
+          <w:ilvl w:val="0"/>
+          <w:numId w:val="1"/>
+        </w:numPr>
+        <w:rPr>
+          <w:rFonts w:asciiTheme="majorHAnsi" w:hAnsiTheme="majorHAnsi" w:cstheme="majorHAnsi"/>
+          <w:color w:val="202124"/>
+          <w:spacing w:val="2"/>
+          <w:shd w:val="clear" w:color="auto" w:fill="FFFFFF"/>
+        </w:rPr>
+      </w:pPr>
+      <w:r>
+        <w:rPr>
+          <w:rFonts w:asciiTheme="majorHAnsi" w:hAnsiTheme="majorHAnsi" w:cstheme="majorHAnsi"/>
+          <w:color w:val="202124"/>
+          <w:spacing w:val="2"/>
+          <w:shd w:val="clear" w:color="auto" w:fill="FFFFFF"/>
+        </w:rPr>
+        <w:t xml:space="preserve">How to make sure that the information is filled correctly </w:t>
+      </w:r>
+    </w:p>
+    <w:p>
+      <w:pPr>
+        <w:pStyle w:val="ListParagraph"/>
+        <w:numPr>
+          <w:ilvl w:val="0"/>
+          <w:numId w:val="1"/>
+        </w:numPr>
+        <w:rPr>
+          <w:rFonts w:asciiTheme="majorHAnsi" w:hAnsiTheme="majorHAnsi" w:cstheme="majorHAnsi"/>
+          <w:color w:val="202124"/>
+          <w:spacing w:val="2"/>
+          <w:shd w:val="clear" w:color="auto" w:fill="FFFFFF"/>
+        </w:rPr>
+      </w:pPr>
+      <w:r>
+        <w:rPr>
+          <w:rFonts w:asciiTheme="majorHAnsi" w:hAnsiTheme="majorHAnsi" w:cstheme="majorHAnsi"/>
+          <w:color w:val="202124"/>
+          <w:spacing w:val="2"/>
+          <w:shd w:val="clear" w:color="auto" w:fill="FFFFFF"/>
+        </w:rPr>
+        <w:t>Don’t understand some of the question in the form</w:t>
+      </w:r>
+    </w:p>
+    <w:p>
+      <w:pPr>
+        <w:pStyle w:val="ListParagraph"/>
+        <w:numPr>
+          <w:ilvl w:val="0"/>
+          <w:numId w:val="1"/>
+        </w:numPr>
+        <w:rPr>
+          <w:rFonts w:asciiTheme="majorHAnsi" w:hAnsiTheme="majorHAnsi" w:cstheme="majorHAnsi"/>
+          <w:color w:val="202124"/>
+          <w:spacing w:val="2"/>
+          <w:shd w:val="clear" w:color="auto" w:fill="FFFFFF"/>
+        </w:rPr>
+      </w:pPr>
+      <w:r>
+        <w:rPr>
+          <w:rFonts w:asciiTheme="majorHAnsi" w:hAnsiTheme="majorHAnsi" w:cstheme="majorHAnsi"/>
+          <w:color w:val="202124"/>
+          <w:spacing w:val="2"/>
+          <w:shd w:val="clear" w:color="auto" w:fill="FFFFFF"/>
+        </w:rPr>
+        <w:t>Don’t remember what the question is asking about</w:t>
+      </w:r>
+    </w:p>
+    <w:p>
+      <w:pPr>
+        <w:rPr>
+          <w:rFonts w:asciiTheme="majorHAnsi" w:hAnsiTheme="majorHAnsi" w:cstheme="majorHAnsi"/>
+          <w:color w:val="202124"/>
+          <w:spacing w:val="2"/>
+          <w:shd w:val="clear" w:color="auto" w:fill="FFFFFF"/>
+        </w:rPr>
+      </w:pPr>
+      <w:r>
+        <w:rPr>
+          <w:rFonts w:asciiTheme="majorHAnsi" w:hAnsiTheme="majorHAnsi" w:cstheme="majorHAnsi"/>
+          <w:color w:val="202124"/>
+          <w:spacing w:val="2"/>
+          <w:shd w:val="clear" w:color="auto" w:fill="FFFFFF"/>
+        </w:rPr>
+        <w:t xml:space="preserve"> </w:t>
+      </w:r>
+    </w:p>
+    <w:p>
+      <w:pPr>
+        <w:rPr>
+          <w:rFonts w:asciiTheme="majorHAnsi" w:hAnsiTheme="majorHAnsi" w:cstheme="majorHAnsi"/>
+          <w:color w:val="202124"/>
+          <w:spacing w:val="2"/>
+          <w:shd w:val="clear" w:color="auto" w:fill="FFFFFF"/>
+        </w:rPr>
+      </w:pPr>
     </w:p>
     <w:p>
       <w:pPr>
@@ -869,7 +1220,56 @@
           <w:spacing w:val="2"/>
           <w:shd w:val="clear" w:color="auto" w:fill="FFFFFF"/>
         </w:rPr>
+        <w:lastRenderedPageBreak/>
         <w:t>Please share the outcome of your testing strategy. What are three specific things you implemented and improved for your solution based on the feedback from users?</w:t>
+      </w:r>
+    </w:p>
+    <w:p>
+      <w:pPr>
+        <w:rPr>
+          <w:rFonts w:asciiTheme="majorHAnsi" w:hAnsiTheme="majorHAnsi" w:cs="Browallia New"/>
+        </w:rPr>
+      </w:pPr>
+    </w:p>
+    <w:p>
+      <w:pPr>
+        <w:rPr>
+          <w:rFonts w:asciiTheme="majorHAnsi" w:hAnsiTheme="majorHAnsi" w:cs="Browallia New"/>
+        </w:rPr>
+      </w:pPr>
+      <w:r>
+        <w:rPr>
+          <w:rFonts w:asciiTheme="majorHAnsi" w:hAnsiTheme="majorHAnsi" w:cs="Browallia New"/>
+        </w:rPr>
+        <w:t>The outcome is better than what we expected since we expected that people would struggle with using voice command and we thought that it would be hard for the software to translate answers correctly, but it was fine which might be due to the fact that people are now become much more familiar with voice command and the voice type technology is constantly improving</w:t>
+      </w:r>
+    </w:p>
+    <w:p>
+      <w:pPr>
+        <w:rPr>
+          <w:rFonts w:asciiTheme="majorHAnsi" w:hAnsiTheme="majorHAnsi" w:cs="Browallia New"/>
+        </w:rPr>
+      </w:pPr>
+    </w:p>
+    <w:p>
+      <w:pPr>
+        <w:rPr>
+          <w:rFonts w:asciiTheme="majorHAnsi" w:hAnsiTheme="majorHAnsi" w:cs="Browallia New"/>
+        </w:rPr>
+      </w:pPr>
+      <w:proofErr w:type="gramStart"/>
+      <w:r>
+        <w:rPr>
+          <w:rFonts w:asciiTheme="majorHAnsi" w:hAnsiTheme="majorHAnsi" w:cs="Browallia New"/>
+        </w:rPr>
+        <w:t>However</w:t>
+      </w:r>
+      <w:proofErr w:type="gramEnd"/>
+      <w:r>
+        <w:rPr>
+          <w:rFonts w:asciiTheme="majorHAnsi" w:hAnsiTheme="majorHAnsi" w:cs="Browallia New"/>
+        </w:rPr>
+        <w:t xml:space="preserve"> we are aware that the test is not a</w:t>
       </w:r>
     </w:p>
     <w:p>
@@ -889,70 +1289,70 @@
           <w:bCs/>
         </w:rPr>
       </w:pPr>
-    </w:p>
-    <w:p>
-      <w:pPr>
+      <w:r>
         <w:rPr>
           <w:rFonts w:asciiTheme="majorHAnsi" w:hAnsiTheme="majorHAnsi" w:cs="Browallia New"/>
           <w:b/>
           <w:bCs/>
         </w:rPr>
-      </w:pPr>
-      <w:r>
+        <w:t>Question 6</w:t>
+      </w:r>
+    </w:p>
+    <w:p>
+      <w:pPr>
+        <w:shd w:val="clear" w:color="auto" w:fill="FFFFFF"/>
+        <w:spacing w:line="360" w:lineRule="atLeast"/>
+        <w:rPr>
+          <w:rFonts w:asciiTheme="majorHAnsi" w:hAnsiTheme="majorHAnsi" w:cstheme="majorHAnsi"/>
+          <w:color w:val="202124"/>
+          <w:spacing w:val="2"/>
+        </w:rPr>
+      </w:pPr>
+      <w:r>
+        <w:rPr>
+          <w:rFonts w:asciiTheme="majorHAnsi" w:hAnsiTheme="majorHAnsi" w:cstheme="majorHAnsi"/>
+          <w:color w:val="202124"/>
+          <w:spacing w:val="2"/>
+        </w:rPr>
+        <w:t>Describe the architecture that your team chose for your solution. What are the high-level components of your architecture? What is the responsibility of each component? Which specific products and platforms did you choose to implement these components?</w:t>
+      </w:r>
+      <w:r>
+        <w:rPr>
+          <w:rStyle w:val="vnumgf"/>
+          <w:rFonts w:asciiTheme="majorHAnsi" w:hAnsiTheme="majorHAnsi" w:cstheme="majorHAnsi"/>
+          <w:color w:val="D93025"/>
+          <w:spacing w:val="2"/>
+        </w:rPr>
+        <w:t> </w:t>
+      </w:r>
+    </w:p>
+    <w:p>
+      <w:pPr>
+        <w:shd w:val="clear" w:color="auto" w:fill="FFFFFF"/>
+        <w:spacing w:line="243" w:lineRule="atLeast"/>
+        <w:rPr>
+          <w:rFonts w:asciiTheme="majorHAnsi" w:hAnsiTheme="majorHAnsi" w:cstheme="majorHAnsi"/>
+          <w:color w:val="202124"/>
+          <w:spacing w:val="5"/>
+        </w:rPr>
+      </w:pPr>
+      <w:r>
+        <w:rPr>
+          <w:rFonts w:asciiTheme="majorHAnsi" w:hAnsiTheme="majorHAnsi" w:cstheme="majorHAnsi"/>
+          <w:color w:val="202124"/>
+          <w:spacing w:val="5"/>
+        </w:rPr>
+        <w:t xml:space="preserve">Technical components - Backend, Frontend, Technologies, Programming languages and Tools used. </w:t>
+      </w:r>
+    </w:p>
+    <w:p>
+      <w:pPr>
         <w:rPr>
           <w:rFonts w:asciiTheme="majorHAnsi" w:hAnsiTheme="majorHAnsi" w:cs="Browallia New"/>
           <w:b/>
           <w:bCs/>
         </w:rPr>
-        <w:t>Question 6</w:t>
-      </w:r>
-    </w:p>
-    <w:p>
-      <w:pPr>
-        <w:shd w:val="clear" w:color="auto" w:fill="FFFFFF"/>
-        <w:spacing w:line="360" w:lineRule="atLeast"/>
-        <w:rPr>
-          <w:rFonts w:asciiTheme="majorHAnsi" w:hAnsiTheme="majorHAnsi" w:cstheme="majorHAnsi"/>
-          <w:color w:val="202124"/>
-          <w:spacing w:val="2"/>
-        </w:rPr>
-      </w:pPr>
-      <w:r>
-        <w:rPr>
-          <w:rFonts w:asciiTheme="majorHAnsi" w:hAnsiTheme="majorHAnsi" w:cstheme="majorHAnsi"/>
-          <w:color w:val="202124"/>
-          <w:spacing w:val="2"/>
-        </w:rPr>
-        <w:t>Describe the architecture that your team chose for your solution. What are the high-level components of your architecture? What is the responsibility of each component? Which specific products and platforms did you choose to implement these components?</w:t>
-      </w:r>
-      <w:r>
-        <w:rPr>
-          <w:rStyle w:val="vnumgf"/>
-          <w:rFonts w:asciiTheme="majorHAnsi" w:hAnsiTheme="majorHAnsi" w:cstheme="majorHAnsi"/>
-          <w:color w:val="D93025"/>
-          <w:spacing w:val="2"/>
-        </w:rPr>
-        <w:t> </w:t>
-      </w:r>
-    </w:p>
-    <w:p>
-      <w:pPr>
-        <w:shd w:val="clear" w:color="auto" w:fill="FFFFFF"/>
-        <w:spacing w:line="243" w:lineRule="atLeast"/>
-        <w:rPr>
-          <w:rFonts w:asciiTheme="majorHAnsi" w:hAnsiTheme="majorHAnsi" w:cstheme="majorHAnsi"/>
-          <w:color w:val="202124"/>
-          <w:spacing w:val="5"/>
-        </w:rPr>
-      </w:pPr>
-      <w:r>
-        <w:rPr>
-          <w:rFonts w:asciiTheme="majorHAnsi" w:hAnsiTheme="majorHAnsi" w:cstheme="majorHAnsi"/>
-          <w:color w:val="202124"/>
-          <w:spacing w:val="5"/>
-        </w:rPr>
-        <w:t xml:space="preserve">Technical components - Backend, Frontend, Technologies, Programming languages and Tools used. </w:t>
-      </w:r>
+      </w:pPr>
     </w:p>
     <w:p>
       <w:pPr>
@@ -971,45 +1371,45 @@
           <w:bCs/>
         </w:rPr>
       </w:pPr>
-    </w:p>
-    <w:p>
-      <w:pPr>
+      <w:r>
         <w:rPr>
           <w:rFonts w:asciiTheme="majorHAnsi" w:hAnsiTheme="majorHAnsi" w:cs="Browallia New"/>
           <w:b/>
           <w:bCs/>
         </w:rPr>
-      </w:pPr>
-      <w:r>
+        <w:t>Question 7</w:t>
+      </w:r>
+    </w:p>
+    <w:p>
+      <w:pPr>
+        <w:rPr>
+          <w:rFonts w:asciiTheme="majorHAnsi" w:hAnsiTheme="majorHAnsi" w:cstheme="majorHAnsi"/>
+        </w:rPr>
+      </w:pPr>
+      <w:r>
+        <w:rPr>
+          <w:rFonts w:asciiTheme="majorHAnsi" w:hAnsiTheme="majorHAnsi" w:cstheme="majorHAnsi"/>
+          <w:color w:val="202124"/>
+          <w:spacing w:val="2"/>
+          <w:shd w:val="clear" w:color="auto" w:fill="FFFFFF"/>
+        </w:rPr>
+        <w:t>Highlight one challenge you faced while building your code, including detail on how you addressed the issue and the technical decisions and implementations you had to make.</w:t>
+      </w:r>
+    </w:p>
+    <w:p>
+      <w:pPr>
+        <w:rPr>
+          <w:rFonts w:asciiTheme="majorHAnsi" w:hAnsiTheme="majorHAnsi" w:cs="Browallia New"/>
+        </w:rPr>
+      </w:pPr>
+    </w:p>
+    <w:p>
+      <w:pPr>
         <w:rPr>
           <w:rFonts w:asciiTheme="majorHAnsi" w:hAnsiTheme="majorHAnsi" w:cs="Browallia New"/>
           <w:b/>
           <w:bCs/>
         </w:rPr>
-        <w:t>Question 7</w:t>
-      </w:r>
-    </w:p>
-    <w:p>
-      <w:pPr>
-        <w:rPr>
-          <w:rFonts w:asciiTheme="majorHAnsi" w:hAnsiTheme="majorHAnsi" w:cstheme="majorHAnsi"/>
-        </w:rPr>
-      </w:pPr>
-      <w:r>
-        <w:rPr>
-          <w:rFonts w:asciiTheme="majorHAnsi" w:hAnsiTheme="majorHAnsi" w:cstheme="majorHAnsi"/>
-          <w:color w:val="202124"/>
-          <w:spacing w:val="2"/>
-          <w:shd w:val="clear" w:color="auto" w:fill="FFFFFF"/>
-        </w:rPr>
-        <w:t>Highlight one challenge you faced while building your code, including detail on how you addressed the issue and the technical decisions and implementations you had to make.</w:t>
-      </w:r>
-    </w:p>
-    <w:p>
-      <w:pPr>
-        <w:rPr>
-          <w:rFonts w:asciiTheme="majorHAnsi" w:hAnsiTheme="majorHAnsi" w:cs="Browallia New"/>
-        </w:rPr>
       </w:pPr>
     </w:p>
     <w:p>
@@ -1020,21 +1420,12 @@
           <w:bCs/>
         </w:rPr>
       </w:pPr>
-    </w:p>
-    <w:p>
-      <w:pPr>
+      <w:r>
         <w:rPr>
           <w:rFonts w:asciiTheme="majorHAnsi" w:hAnsiTheme="majorHAnsi" w:cs="Browallia New"/>
           <w:b/>
           <w:bCs/>
         </w:rPr>
-      </w:pPr>
-      <w:r>
-        <w:rPr>
-          <w:rFonts w:asciiTheme="majorHAnsi" w:hAnsiTheme="majorHAnsi" w:cs="Browallia New"/>
-          <w:b/>
-          <w:bCs/>
-        </w:rPr>
         <w:t>Question 8</w:t>
       </w:r>
     </w:p>
@@ -1051,7 +1442,6 @@
           <w:spacing w:val="2"/>
           <w:shd w:val="clear" w:color="auto" w:fill="FFFFFF"/>
         </w:rPr>
-        <w:lastRenderedPageBreak/>
         <w:t>What feedback do you have for the Google products/platforms you used? Are there any features you would like to add for those technologies?</w:t>
       </w:r>
     </w:p>
@@ -1072,6 +1462,103 @@
     </w:sectPr>
   </w:body>
 </w:document>
+</file>
+
+<file path=word/numbering.xml><?xml version="1.0" encoding="utf-8"?>
+<w:numbering xmlns:wpc="http://schemas.microsoft.com/office/word/2010/wordprocessingCanvas" xmlns:cx="http://schemas.microsoft.com/office/drawing/2014/chartex" xmlns:cx1="http://schemas.microsoft.com/office/drawing/2015/9/8/chartex" xmlns:cx2="http://schemas.microsoft.com/office/drawing/2015/10/21/chartex" xmlns:cx3="http://schemas.microsoft.com/office/drawing/2016/5/9/chartex" xmlns:cx4="http://schemas.microsoft.com/office/drawing/2016/5/10/chartex" xmlns:cx5="http://schemas.microsoft.com/office/drawing/2016/5/11/chartex" xmlns:cx6="http://schemas.microsoft.com/office/drawing/2016/5/12/chartex" xmlns:cx7="http://schemas.microsoft.com/office/drawing/2016/5/13/chartex" xmlns:cx8="http://schemas.microsoft.com/office/drawing/2016/5/14/chartex" xmlns:mc="http://schemas.openxmlformats.org/markup-compatibility/2006" xmlns:aink="http://schemas.microsoft.com/office/drawing/2016/ink" xmlns:am3d="http://schemas.microsoft.com/office/drawing/2017/model3d" xmlns:o="urn:schemas-microsoft-com:office:office" xmlns:r="http://schemas.openxmlformats.org/officeDocument/2006/relationships" xmlns:m="http://schemas.openxmlformats.org/officeDocument/2006/math" xmlns:v="urn:schemas-microsoft-com:vml" xmlns:wp14="http://schemas.microsoft.com/office/word/2010/wordprocessingDrawing" xmlns:wp="http://schemas.openxmlformats.org/drawingml/2006/wordprocessingDrawing" xmlns:w10="urn:schemas-microsoft-com:office:word" xmlns:w="http://schemas.openxmlformats.org/wordprocessingml/2006/main" xmlns:w14="http://schemas.microsoft.com/office/word/2010/wordml" xmlns:w15="http://schemas.microsoft.com/office/word/2012/wordml" xmlns:w16cex="http://schemas.microsoft.com/office/word/2018/wordml/cex" xmlns:w16cid="http://schemas.microsoft.com/office/word/2016/wordml/cid" xmlns:w16="http://schemas.microsoft.com/office/word/2018/wordml" xmlns:w16se="http://schemas.microsoft.com/office/word/2015/wordml/symex" xmlns:wpg="http://schemas.microsoft.com/office/word/2010/wordprocessingGroup" xmlns:wpi="http://schemas.microsoft.com/office/word/2010/wordprocessingInk" xmlns:wne="http://schemas.microsoft.com/office/word/2006/wordml" xmlns:wps="http://schemas.microsoft.com/office/word/2010/wordprocessingShape" mc:Ignorable="w14 w15 w16se w16cid w16 w16cex wp14">
+  <w:abstractNum w:abstractNumId="0" w15:restartNumberingAfterBreak="0">
+    <w:nsid w:val="04BF429B"/>
+    <w:multiLevelType w:val="hybridMultilevel"/>
+    <w:tmpl w:val="DED068C4"/>
+    <w:lvl w:ilvl="0" w:tplc="FDE28794">
+      <w:start w:val="1"/>
+      <w:numFmt w:val="decimal"/>
+      <w:lvlText w:val="(%1)"/>
+      <w:lvlJc w:val="left"/>
+      <w:pPr>
+        <w:ind w:left="720" w:hanging="360"/>
+      </w:pPr>
+      <w:rPr>
+        <w:rFonts w:hint="default"/>
+      </w:rPr>
+    </w:lvl>
+    <w:lvl w:ilvl="1" w:tplc="04090019" w:tentative="1">
+      <w:start w:val="1"/>
+      <w:numFmt w:val="lowerLetter"/>
+      <w:lvlText w:val="%2."/>
+      <w:lvlJc w:val="left"/>
+      <w:pPr>
+        <w:ind w:left="1440" w:hanging="360"/>
+      </w:pPr>
+    </w:lvl>
+    <w:lvl w:ilvl="2" w:tplc="0409001B" w:tentative="1">
+      <w:start w:val="1"/>
+      <w:numFmt w:val="lowerRoman"/>
+      <w:lvlText w:val="%3."/>
+      <w:lvlJc w:val="right"/>
+      <w:pPr>
+        <w:ind w:left="2160" w:hanging="180"/>
+      </w:pPr>
+    </w:lvl>
+    <w:lvl w:ilvl="3" w:tplc="0409000F" w:tentative="1">
+      <w:start w:val="1"/>
+      <w:numFmt w:val="decimal"/>
+      <w:lvlText w:val="%4."/>
+      <w:lvlJc w:val="left"/>
+      <w:pPr>
+        <w:ind w:left="2880" w:hanging="360"/>
+      </w:pPr>
+    </w:lvl>
+    <w:lvl w:ilvl="4" w:tplc="04090019" w:tentative="1">
+      <w:start w:val="1"/>
+      <w:numFmt w:val="lowerLetter"/>
+      <w:lvlText w:val="%5."/>
+      <w:lvlJc w:val="left"/>
+      <w:pPr>
+        <w:ind w:left="3600" w:hanging="360"/>
+      </w:pPr>
+    </w:lvl>
+    <w:lvl w:ilvl="5" w:tplc="0409001B" w:tentative="1">
+      <w:start w:val="1"/>
+      <w:numFmt w:val="lowerRoman"/>
+      <w:lvlText w:val="%6."/>
+      <w:lvlJc w:val="right"/>
+      <w:pPr>
+        <w:ind w:left="4320" w:hanging="180"/>
+      </w:pPr>
+    </w:lvl>
+    <w:lvl w:ilvl="6" w:tplc="0409000F" w:tentative="1">
+      <w:start w:val="1"/>
+      <w:numFmt w:val="decimal"/>
+      <w:lvlText w:val="%7."/>
+      <w:lvlJc w:val="left"/>
+      <w:pPr>
+        <w:ind w:left="5040" w:hanging="360"/>
+      </w:pPr>
+    </w:lvl>
+    <w:lvl w:ilvl="7" w:tplc="04090019" w:tentative="1">
+      <w:start w:val="1"/>
+      <w:numFmt w:val="lowerLetter"/>
+      <w:lvlText w:val="%8."/>
+      <w:lvlJc w:val="left"/>
+      <w:pPr>
+        <w:ind w:left="5760" w:hanging="360"/>
+      </w:pPr>
+    </w:lvl>
+    <w:lvl w:ilvl="8" w:tplc="0409001B" w:tentative="1">
+      <w:start w:val="1"/>
+      <w:numFmt w:val="lowerRoman"/>
+      <w:lvlText w:val="%9."/>
+      <w:lvlJc w:val="right"/>
+      <w:pPr>
+        <w:ind w:left="6480" w:hanging="180"/>
+      </w:pPr>
+    </w:lvl>
+  </w:abstractNum>
+  <w:num w:numId="1">
+    <w:abstractNumId w:val="0"/>
+  </w:num>
+</w:numbering>
 </file>
 
 <file path=word/styles.xml><?xml version="1.0" encoding="utf-8"?>
@@ -1503,6 +1990,21 @@
     <w:basedOn w:val="DefaultParagraphFont"/>
     <w:rsid w:val="00120DBC"/>
   </w:style>
+  <w:style w:type="paragraph" w:styleId="ListParagraph">
+    <w:name w:val="List Paragraph"/>
+    <w:basedOn w:val="Normal"/>
+    <w:uiPriority w:val="34"/>
+    <w:qFormat/>
+    <w:rsid w:val="00FD66A7"/>
+    <w:pPr>
+      <w:ind w:left="720"/>
+      <w:contextualSpacing/>
+    </w:pPr>
+    <w:rPr>
+      <w:rFonts w:cs="Angsana New"/>
+      <w:szCs w:val="30"/>
+    </w:rPr>
+  </w:style>
 </w:styles>
 </file>
 

</xml_diff>